<commit_message>
update task for Topic 04
</commit_message>
<xml_diff>
--- a/lectures/topic_04/topic04_tasks.docx
+++ b/lectures/topic_04/topic04_tasks.docx
@@ -87,7 +87,28 @@
         <w:rPr>
           <w:lang w:val="uk-UA"/>
         </w:rPr>
-        <w:t>Ознайомитись зі списком виняткових ситуацій за посиланням.</w:t>
+        <w:t>Ознайомитись зі списком виняткових ситуацій за посиланням</w:t>
+      </w:r>
+      <w:r>
+        <w:rPr>
+          <w:lang w:val="uk-UA"/>
+        </w:rPr>
+        <w:t xml:space="preserve"> </w:t>
+      </w:r>
+      <w:hyperlink r:id="rId5" w:history="1">
+        <w:r>
+          <w:rPr>
+            <w:rStyle w:val="Hyperlink"/>
+            <w:lang w:val="uk-UA"/>
+          </w:rPr>
+          <w:t>https://docs.python.org/3/library/exceptions.html</w:t>
+        </w:r>
+      </w:hyperlink>
+      <w:r>
+        <w:rPr>
+          <w:lang w:val="uk-UA"/>
+        </w:rPr>
+        <w:t xml:space="preserve"> </w:t>
       </w:r>
     </w:p>
     <w:sectPr>
@@ -643,6 +664,29 @@
       <w:contextualSpacing/>
     </w:pPr>
   </w:style>
+  <w:style w:type="character" w:styleId="Hyperlink">
+    <w:name w:val="Hyperlink"/>
+    <w:basedOn w:val="DefaultParagraphFont"/>
+    <w:uiPriority w:val="99"/>
+    <w:unhideWhenUsed/>
+    <w:rsid w:val="0009456F"/>
+    <w:rPr>
+      <w:color w:val="0563C1" w:themeColor="hyperlink"/>
+      <w:u w:val="single"/>
+    </w:rPr>
+  </w:style>
+  <w:style w:type="character" w:styleId="UnresolvedMention">
+    <w:name w:val="Unresolved Mention"/>
+    <w:basedOn w:val="DefaultParagraphFont"/>
+    <w:uiPriority w:val="99"/>
+    <w:semiHidden/>
+    <w:unhideWhenUsed/>
+    <w:rsid w:val="0009456F"/>
+    <w:rPr>
+      <w:color w:val="605E5C"/>
+      <w:shd w:val="clear" w:color="auto" w:fill="E1DFDD"/>
+    </w:rPr>
+  </w:style>
 </w:styles>
 </file>
 

</xml_diff>

<commit_message>
update task1 for Topic 04
</commit_message>
<xml_diff>
--- a/lectures/topic_04/topic04_tasks.docx
+++ b/lectures/topic_04/topic04_tasks.docx
@@ -51,7 +51,19 @@
         <w:rPr>
           <w:lang w:val="uk-UA"/>
         </w:rPr>
-        <w:t xml:space="preserve">Розширити програму калькулятор функцією запитів від користувача, що обробляє виняткові ситуації. </w:t>
+        <w:t>Розширити програму калькулятор функцією запитів</w:t>
+      </w:r>
+      <w:r>
+        <w:rPr>
+          <w:lang w:val="uk-UA"/>
+        </w:rPr>
+        <w:t xml:space="preserve"> даних для виконання операцій</w:t>
+      </w:r>
+      <w:r>
+        <w:rPr>
+          <w:lang w:val="uk-UA"/>
+        </w:rPr>
+        <w:t xml:space="preserve"> від користувача, що обробляє виняткові ситуації. </w:t>
       </w:r>
     </w:p>
     <w:p>

</xml_diff>